<commit_message>
added lecture 10 code
</commit_message>
<xml_diff>
--- a/In-Class/9-Lecture/inheritance_static.docx
+++ b/In-Class/9-Lecture/inheritance_static.docx
@@ -12,7 +12,6 @@
         <w:tblCellMar>
           <w:top w:w="103" w:type="dxa"/>
           <w:left w:w="546" w:type="dxa"/>
-          <w:bottom w:w="0" w:type="dxa"/>
           <w:right w:w="115" w:type="dxa"/>
         </w:tblCellMar>
         <w:tblLook w:val="04A0" w:firstRow="1" w:lastRow="0" w:firstColumn="1" w:lastColumn="0" w:noHBand="0" w:noVBand="1"/>
@@ -442,12 +441,6 @@
         <w:tblOverlap w:val="never"/>
         <w:tblW w:w="11469" w:type="dxa"/>
         <w:tblInd w:w="0" w:type="dxa"/>
-        <w:tblCellMar>
-          <w:top w:w="0" w:type="dxa"/>
-          <w:left w:w="0" w:type="dxa"/>
-          <w:bottom w:w="0" w:type="dxa"/>
-          <w:right w:w="0" w:type="dxa"/>
-        </w:tblCellMar>
         <w:tblLook w:val="04A0" w:firstRow="1" w:lastRow="0" w:firstColumn="1" w:lastColumn="0" w:noHBand="0" w:noVBand="1"/>
       </w:tblPr>
       <w:tblGrid>
@@ -482,7 +475,6 @@
               <w:tblCellMar>
                 <w:top w:w="89" w:type="dxa"/>
                 <w:left w:w="215" w:type="dxa"/>
-                <w:bottom w:w="0" w:type="dxa"/>
                 <w:right w:w="601" w:type="dxa"/>
               </w:tblCellMar>
               <w:tblLook w:val="04A0" w:firstRow="1" w:lastRow="0" w:firstColumn="1" w:lastColumn="0" w:noHBand="0" w:noVBand="1"/>
@@ -659,7 +651,6 @@
               <w:tblCellMar>
                 <w:top w:w="98" w:type="dxa"/>
                 <w:left w:w="295" w:type="dxa"/>
-                <w:bottom w:w="0" w:type="dxa"/>
                 <w:right w:w="71" w:type="dxa"/>
               </w:tblCellMar>
               <w:tblLook w:val="04A0" w:firstRow="1" w:lastRow="0" w:firstColumn="1" w:lastColumn="0" w:noHBand="0" w:noVBand="1"/>
@@ -854,7 +845,6 @@
         <w:tblCellMar>
           <w:top w:w="98" w:type="dxa"/>
           <w:left w:w="199" w:type="dxa"/>
-          <w:bottom w:w="0" w:type="dxa"/>
           <w:right w:w="115" w:type="dxa"/>
         </w:tblCellMar>
         <w:tblLook w:val="04A0" w:firstRow="1" w:lastRow="0" w:firstColumn="1" w:lastColumn="0" w:noHBand="0" w:noVBand="1"/>
@@ -1191,7 +1181,6 @@
         <w:tblCellMar>
           <w:top w:w="108" w:type="dxa"/>
           <w:left w:w="100" w:type="dxa"/>
-          <w:bottom w:w="0" w:type="dxa"/>
           <w:right w:w="115" w:type="dxa"/>
         </w:tblCellMar>
         <w:tblLook w:val="04A0" w:firstRow="1" w:lastRow="0" w:firstColumn="1" w:lastColumn="0" w:noHBand="0" w:noVBand="1"/>
@@ -1953,7 +1942,6 @@
         <w:tblCellMar>
           <w:top w:w="108" w:type="dxa"/>
           <w:left w:w="100" w:type="dxa"/>
-          <w:bottom w:w="0" w:type="dxa"/>
           <w:right w:w="115" w:type="dxa"/>
         </w:tblCellMar>
         <w:tblLook w:val="04A0" w:firstRow="1" w:lastRow="0" w:firstColumn="1" w:lastColumn="0" w:noHBand="0" w:noVBand="1"/>
@@ -2345,7 +2333,6 @@
         <w:tblCellMar>
           <w:top w:w="108" w:type="dxa"/>
           <w:left w:w="100" w:type="dxa"/>
-          <w:bottom w:w="0" w:type="dxa"/>
           <w:right w:w="115" w:type="dxa"/>
         </w:tblCellMar>
         <w:tblLook w:val="04A0" w:firstRow="1" w:lastRow="0" w:firstColumn="1" w:lastColumn="0" w:noHBand="0" w:noVBand="1"/>
@@ -2926,12 +2913,6 @@
         <w:tblStyle w:val="TableGrid"/>
         <w:tblW w:w="10978" w:type="dxa"/>
         <w:tblInd w:w="663" w:type="dxa"/>
-        <w:tblCellMar>
-          <w:top w:w="0" w:type="dxa"/>
-          <w:left w:w="0" w:type="dxa"/>
-          <w:bottom w:w="0" w:type="dxa"/>
-          <w:right w:w="0" w:type="dxa"/>
-        </w:tblCellMar>
         <w:tblLook w:val="04A0" w:firstRow="1" w:lastRow="0" w:firstColumn="1" w:lastColumn="0" w:noHBand="0" w:noVBand="1"/>
       </w:tblPr>
       <w:tblGrid>
@@ -3002,7 +2983,6 @@
         <w:tblCellMar>
           <w:top w:w="89" w:type="dxa"/>
           <w:left w:w="100" w:type="dxa"/>
-          <w:bottom w:w="0" w:type="dxa"/>
           <w:right w:w="115" w:type="dxa"/>
         </w:tblCellMar>
         <w:tblLook w:val="04A0" w:firstRow="1" w:lastRow="0" w:firstColumn="1" w:lastColumn="0" w:noHBand="0" w:noVBand="1"/>
@@ -3099,29 +3079,54 @@
             <w:pPr>
               <w:spacing w:after="0"/>
               <w:ind w:right="216"/>
-            </w:pPr>
-            <w:r>
               <w:rPr>
                 <w:rFonts w:ascii="Arial" w:eastAsia="Arial" w:hAnsi="Arial" w:cs="Arial"/>
                 <w:sz w:val="32"/>
               </w:rPr>
-              <w:t xml:space="preserve">int </w:t>
-            </w:r>
-            <w:proofErr w:type="gramStart"/>
+            </w:pPr>
             <w:r>
               <w:rPr>
                 <w:rFonts w:ascii="Arial" w:eastAsia="Arial" w:hAnsi="Arial" w:cs="Arial"/>
                 <w:sz w:val="32"/>
               </w:rPr>
-              <w:t>Point::</w:t>
-            </w:r>
-            <w:proofErr w:type="gramEnd"/>
+              <w:t xml:space="preserve">int </w:t>
+            </w:r>
+            <w:proofErr w:type="gramStart"/>
             <w:r>
               <w:rPr>
                 <w:rFonts w:ascii="Arial" w:eastAsia="Arial" w:hAnsi="Arial" w:cs="Arial"/>
                 <w:sz w:val="32"/>
               </w:rPr>
+              <w:t>Point::</w:t>
+            </w:r>
+            <w:proofErr w:type="gramEnd"/>
+            <w:r>
+              <w:rPr>
+                <w:rFonts w:ascii="Arial" w:eastAsia="Arial" w:hAnsi="Arial" w:cs="Arial"/>
+                <w:sz w:val="32"/>
+              </w:rPr>
               <w:t>x_ =       ; int Point::y_ =       ;</w:t>
+            </w:r>
+          </w:p>
+          <w:p>
+            <w:pPr>
+              <w:spacing w:after="0"/>
+              <w:ind w:right="216"/>
+              <w:rPr>
+                <w:sz w:val="32"/>
+              </w:rPr>
+            </w:pPr>
+          </w:p>
+          <w:p>
+            <w:pPr>
+              <w:spacing w:after="0"/>
+              <w:ind w:right="216"/>
+            </w:pPr>
+            <w:r>
+              <w:rPr>
+                <w:sz w:val="32"/>
+              </w:rPr>
+              <w:t>can’t initialize in constructor unless changed</w:t>
             </w:r>
           </w:p>
         </w:tc>
@@ -3239,7 +3244,7 @@
         <mc:AlternateContent>
           <mc:Choice Requires="wpg">
             <w:drawing>
-              <wp:inline distT="0" distB="0" distL="0" distR="0" wp14:anchorId="6CBC0929" wp14:editId="04B85D37">
+              <wp:inline distT="0" distB="0" distL="0" distR="0" wp14:anchorId="6CBC0929" wp14:editId="5BEB1471">
                 <wp:extent cx="11145918" cy="1470192"/>
                 <wp:effectExtent l="0" t="0" r="0" b="0"/>
                 <wp:docPr id="4150" name="Group 4150"/>
@@ -3342,7 +3347,30 @@
                                   <w:rFonts w:ascii="Arial" w:eastAsia="Arial" w:hAnsi="Arial" w:cs="Arial"/>
                                   <w:sz w:val="28"/>
                                 </w:rPr>
-                                <w:t xml:space="preserve">x_ =  </w:t>
+                                <w:t xml:space="preserve">x_ </w:t>
+                              </w:r>
+                              <w:proofErr w:type="gramStart"/>
+                              <w:r>
+                                <w:rPr>
+                                  <w:rFonts w:ascii="Arial" w:eastAsia="Arial" w:hAnsi="Arial" w:cs="Arial"/>
+                                  <w:sz w:val="28"/>
+                                </w:rPr>
+                                <w:t xml:space="preserve">=  </w:t>
+                              </w:r>
+                              <w:r>
+                                <w:rPr>
+                                  <w:rFonts w:ascii="Arial" w:eastAsia="Arial" w:hAnsi="Arial" w:cs="Arial"/>
+                                  <w:sz w:val="28"/>
+                                </w:rPr>
+                                <w:tab/>
+                              </w:r>
+                              <w:proofErr w:type="gramEnd"/>
+                              <w:r>
+                                <w:rPr>
+                                  <w:rFonts w:ascii="Arial" w:eastAsia="Arial" w:hAnsi="Arial" w:cs="Arial"/>
+                                  <w:sz w:val="28"/>
+                                </w:rPr>
+                                <w:t>0</w:t>
                               </w:r>
                             </w:p>
                           </w:txbxContent>
@@ -3407,6 +3435,13 @@
                                   <w:sz w:val="28"/>
                                 </w:rPr>
                                 <w:t xml:space="preserve">y_ = </w:t>
+                              </w:r>
+                              <w:r>
+                                <w:rPr>
+                                  <w:rFonts w:ascii="Arial" w:eastAsia="Arial" w:hAnsi="Arial" w:cs="Arial"/>
+                                  <w:sz w:val="28"/>
+                                </w:rPr>
+                                <w:t>5</w:t>
                               </w:r>
                             </w:p>
                           </w:txbxContent>
@@ -3483,8 +3518,8 @@
                         <wps:cNvSpPr/>
                         <wps:spPr>
                           <a:xfrm>
-                            <a:off x="2132465" y="476329"/>
-                            <a:ext cx="584327" cy="281877"/>
+                            <a:off x="2132313" y="476275"/>
+                            <a:ext cx="584327" cy="573793"/>
                           </a:xfrm>
                           <a:prstGeom prst="rect">
                             <a:avLst/>
@@ -3501,7 +3536,37 @@
                                   <w:rFonts w:ascii="Arial" w:eastAsia="Arial" w:hAnsi="Arial" w:cs="Arial"/>
                                   <w:sz w:val="28"/>
                                 </w:rPr>
-                                <w:t xml:space="preserve">x_ =  </w:t>
+                                <w:t>x_ =</w:t>
+                              </w:r>
+                              <w:r>
+                                <w:rPr>
+                                  <w:rFonts w:ascii="Arial" w:eastAsia="Arial" w:hAnsi="Arial" w:cs="Arial"/>
+                                  <w:sz w:val="28"/>
+                                </w:rPr>
+                                <w:t xml:space="preserve"> </w:t>
+                              </w:r>
+                              <w:proofErr w:type="gramStart"/>
+                              <w:r>
+                                <w:rPr>
+                                  <w:rFonts w:ascii="Arial" w:eastAsia="Arial" w:hAnsi="Arial" w:cs="Arial"/>
+                                  <w:sz w:val="28"/>
+                                </w:rPr>
+                                <w:t>0,-</w:t>
+                              </w:r>
+                              <w:proofErr w:type="gramEnd"/>
+                              <w:r>
+                                <w:rPr>
+                                  <w:rFonts w:ascii="Arial" w:eastAsia="Arial" w:hAnsi="Arial" w:cs="Arial"/>
+                                  <w:sz w:val="28"/>
+                                </w:rPr>
+                                <w:t>0</w:t>
+                              </w:r>
+                              <w:r>
+                                <w:rPr>
+                                  <w:rFonts w:ascii="Arial" w:eastAsia="Arial" w:hAnsi="Arial" w:cs="Arial"/>
+                                  <w:sz w:val="28"/>
+                                </w:rPr>
+                                <w:t xml:space="preserve">  </w:t>
                               </w:r>
                             </w:p>
                           </w:txbxContent>
@@ -3660,8 +3725,24 @@
                                   <w:rFonts w:ascii="Arial" w:eastAsia="Arial" w:hAnsi="Arial" w:cs="Arial"/>
                                   <w:sz w:val="28"/>
                                 </w:rPr>
-                                <w:t xml:space="preserve">x_ =  </w:t>
-                              </w:r>
+                                <w:t xml:space="preserve">x_ </w:t>
+                              </w:r>
+                              <w:proofErr w:type="gramStart"/>
+                              <w:r>
+                                <w:rPr>
+                                  <w:rFonts w:ascii="Arial" w:eastAsia="Arial" w:hAnsi="Arial" w:cs="Arial"/>
+                                  <w:sz w:val="28"/>
+                                </w:rPr>
+                                <w:t xml:space="preserve">=  </w:t>
+                              </w:r>
+                              <w:r>
+                                <w:rPr>
+                                  <w:rFonts w:ascii="Arial" w:eastAsia="Arial" w:hAnsi="Arial" w:cs="Arial"/>
+                                  <w:sz w:val="28"/>
+                                </w:rPr>
+                                <w:t>5</w:t>
+                              </w:r>
+                              <w:proofErr w:type="gramEnd"/>
                             </w:p>
                           </w:txbxContent>
                         </wps:txbx>
@@ -3725,6 +3806,13 @@
                                   <w:sz w:val="28"/>
                                 </w:rPr>
                                 <w:t xml:space="preserve">y_ = </w:t>
+                              </w:r>
+                              <w:r>
+                                <w:rPr>
+                                  <w:rFonts w:ascii="Arial" w:eastAsia="Arial" w:hAnsi="Arial" w:cs="Arial"/>
+                                  <w:sz w:val="28"/>
+                                </w:rPr>
+                                <w:t>0</w:t>
                               </w:r>
                             </w:p>
                           </w:txbxContent>
@@ -3819,8 +3907,24 @@
                                   <w:rFonts w:ascii="Arial" w:eastAsia="Arial" w:hAnsi="Arial" w:cs="Arial"/>
                                   <w:sz w:val="28"/>
                                 </w:rPr>
-                                <w:t xml:space="preserve">x_ =  </w:t>
-                              </w:r>
+                                <w:t xml:space="preserve">x_ </w:t>
+                              </w:r>
+                              <w:proofErr w:type="gramStart"/>
+                              <w:r>
+                                <w:rPr>
+                                  <w:rFonts w:ascii="Arial" w:eastAsia="Arial" w:hAnsi="Arial" w:cs="Arial"/>
+                                  <w:sz w:val="28"/>
+                                </w:rPr>
+                                <w:t xml:space="preserve">=  </w:t>
+                              </w:r>
+                              <w:r>
+                                <w:rPr>
+                                  <w:rFonts w:ascii="Arial" w:eastAsia="Arial" w:hAnsi="Arial" w:cs="Arial"/>
+                                  <w:sz w:val="28"/>
+                                </w:rPr>
+                                <w:t>0</w:t>
+                              </w:r>
+                              <w:proofErr w:type="gramEnd"/>
                             </w:p>
                           </w:txbxContent>
                         </wps:txbx>
@@ -3884,6 +3988,13 @@
                                   <w:sz w:val="28"/>
                                 </w:rPr>
                                 <w:t xml:space="preserve">y_ = </w:t>
+                              </w:r>
+                              <w:r>
+                                <w:rPr>
+                                  <w:rFonts w:ascii="Arial" w:eastAsia="Arial" w:hAnsi="Arial" w:cs="Arial"/>
+                                  <w:sz w:val="28"/>
+                                </w:rPr>
+                                <w:t>0</w:t>
                               </w:r>
                             </w:p>
                           </w:txbxContent>
@@ -3978,8 +4089,24 @@
                                   <w:rFonts w:ascii="Arial" w:eastAsia="Arial" w:hAnsi="Arial" w:cs="Arial"/>
                                   <w:sz w:val="28"/>
                                 </w:rPr>
-                                <w:t xml:space="preserve">x_ =  </w:t>
-                              </w:r>
+                                <w:t xml:space="preserve">x_ </w:t>
+                              </w:r>
+                              <w:proofErr w:type="gramStart"/>
+                              <w:r>
+                                <w:rPr>
+                                  <w:rFonts w:ascii="Arial" w:eastAsia="Arial" w:hAnsi="Arial" w:cs="Arial"/>
+                                  <w:sz w:val="28"/>
+                                </w:rPr>
+                                <w:t xml:space="preserve">=  </w:t>
+                              </w:r>
+                              <w:r>
+                                <w:rPr>
+                                  <w:rFonts w:ascii="Arial" w:eastAsia="Arial" w:hAnsi="Arial" w:cs="Arial"/>
+                                  <w:sz w:val="28"/>
+                                </w:rPr>
+                                <w:t>0</w:t>
+                              </w:r>
+                              <w:proofErr w:type="gramEnd"/>
                             </w:p>
                           </w:txbxContent>
                         </wps:txbx>
@@ -4043,6 +4170,13 @@
                                   <w:sz w:val="28"/>
                                 </w:rPr>
                                 <w:t xml:space="preserve">y_ = </w:t>
+                              </w:r>
+                              <w:r>
+                                <w:rPr>
+                                  <w:rFonts w:ascii="Arial" w:eastAsia="Arial" w:hAnsi="Arial" w:cs="Arial"/>
+                                  <w:sz w:val="28"/>
+                                </w:rPr>
+                                <w:t>0</w:t>
                               </w:r>
                             </w:p>
                           </w:txbxContent>
@@ -4137,8 +4271,24 @@
                                   <w:rFonts w:ascii="Arial" w:eastAsia="Arial" w:hAnsi="Arial" w:cs="Arial"/>
                                   <w:sz w:val="28"/>
                                 </w:rPr>
-                                <w:t xml:space="preserve">x_ =  </w:t>
-                              </w:r>
+                                <w:t xml:space="preserve">x_ </w:t>
+                              </w:r>
+                              <w:proofErr w:type="gramStart"/>
+                              <w:r>
+                                <w:rPr>
+                                  <w:rFonts w:ascii="Arial" w:eastAsia="Arial" w:hAnsi="Arial" w:cs="Arial"/>
+                                  <w:sz w:val="28"/>
+                                </w:rPr>
+                                <w:t xml:space="preserve">=  </w:t>
+                              </w:r>
+                              <w:r>
+                                <w:rPr>
+                                  <w:rFonts w:ascii="Arial" w:eastAsia="Arial" w:hAnsi="Arial" w:cs="Arial"/>
+                                  <w:sz w:val="28"/>
+                                </w:rPr>
+                                <w:t>0</w:t>
+                              </w:r>
+                              <w:proofErr w:type="gramEnd"/>
                             </w:p>
                           </w:txbxContent>
                         </wps:txbx>
@@ -4171,6 +4321,13 @@
                                 </w:rPr>
                                 <w:t xml:space="preserve"> </w:t>
                               </w:r>
+                              <w:r>
+                                <w:rPr>
+                                  <w:rFonts w:ascii="Arial" w:eastAsia="Arial" w:hAnsi="Arial" w:cs="Arial"/>
+                                  <w:sz w:val="28"/>
+                                </w:rPr>
+                                <w:t>0</w:t>
+                              </w:r>
                             </w:p>
                           </w:txbxContent>
                         </wps:txbx>
@@ -4203,6 +4360,13 @@
                                 </w:rPr>
                                 <w:t xml:space="preserve">y_ = </w:t>
                               </w:r>
+                              <w:r>
+                                <w:rPr>
+                                  <w:rFonts w:ascii="Arial" w:eastAsia="Arial" w:hAnsi="Arial" w:cs="Arial"/>
+                                  <w:sz w:val="28"/>
+                                </w:rPr>
+                                <w:t>0</w:t>
+                              </w:r>
                             </w:p>
                           </w:txbxContent>
                         </wps:txbx>
@@ -4216,41 +4380,58 @@
               </wp:inline>
             </w:drawing>
           </mc:Choice>
-          <mc:Fallback xmlns:a="http://schemas.openxmlformats.org/drawingml/2006/main">
+          <mc:Fallback>
             <w:pict>
-              <v:group id="Group 4150" style="width:877.631pt;height:115.763pt;mso-position-horizontal-relative:char;mso-position-vertical-relative:line" coordsize="111459,14701">
-                <v:shape id="Shape 547" style="position:absolute;width:13939;height:13939;left:0;top:0;" coordsize="1393992,1393992" path="m1146009,247983c1393992,495966,1393992,898025,1146009,1146009c898026,1393992,495966,1393992,247983,1146009c0,898025,0,495966,247983,247983c495966,0,898026,0,1146009,247983x">
-                  <v:stroke weight="2pt" endcap="flat" joinstyle="miter" miterlimit="4" on="true" color="#000000"/>
-                  <v:fill on="false" color="#000000" opacity="0"/>
+              <v:group w14:anchorId="6CBC0929" id="Group 4150" o:spid="_x0000_s1032" style="width:877.65pt;height:115.75pt;mso-position-horizontal-relative:char;mso-position-vertical-relative:line" coordsize="111459,14701" o:gfxdata="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">
+                <v:shape id="Shape 547" o:spid="_x0000_s1033" style="position:absolute;width:13939;height:13939;visibility:visible;mso-wrap-style:square;v-text-anchor:top" coordsize="1393992,1393992" o:gfxdata="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" path="m1146009,247983v247983,247983,247983,650042,,898026c898026,1393992,495966,1393992,247983,1146009,,898025,,495966,247983,247983,495966,,898026,,1146009,247983xe" filled="f" strokeweight="2pt">
+                  <v:stroke miterlimit="1" joinstyle="miter"/>
+                  <v:path arrowok="t" textboxrect="0,0,1393992,1393992"/>
                 </v:shape>
-                <v:rect id="Rectangle 549" style="position:absolute;width:5843;height:2818;left:5267;top:4763;" filled="f" stroked="f">
+                <v:rect id="Rectangle 549" o:spid="_x0000_s1034" style="position:absolute;left:5267;top:4763;width:5843;height:2819;visibility:visible;mso-wrap-style:square;v-text-anchor:top" o:gfxdata="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" filled="f" stroked="f">
                   <v:textbox inset="0,0,0,0">
                     <w:txbxContent>
                       <w:p>
-                        <w:pPr>
-                          <w:spacing w:before="0" w:after="160" w:line="259" w:lineRule="auto"/>
-                        </w:pPr>
                         <w:r>
                           <w:rPr>
-                            <w:rFonts w:cs="Arial" w:hAnsi="Arial" w:eastAsia="Arial" w:ascii="Arial"/>
+                            <w:rFonts w:ascii="Arial" w:eastAsia="Arial" w:hAnsi="Arial" w:cs="Arial"/>
                             <w:sz w:val="28"/>
                           </w:rPr>
-                          <w:t xml:space="preserve">x_ =  </w:t>
+                          <w:t xml:space="preserve">x_ </w:t>
+                        </w:r>
+                        <w:proofErr w:type="gramStart"/>
+                        <w:r>
+                          <w:rPr>
+                            <w:rFonts w:ascii="Arial" w:eastAsia="Arial" w:hAnsi="Arial" w:cs="Arial"/>
+                            <w:sz w:val="28"/>
+                          </w:rPr>
+                          <w:t xml:space="preserve">=  </w:t>
+                        </w:r>
+                        <w:r>
+                          <w:rPr>
+                            <w:rFonts w:ascii="Arial" w:eastAsia="Arial" w:hAnsi="Arial" w:cs="Arial"/>
+                            <w:sz w:val="28"/>
+                          </w:rPr>
+                          <w:tab/>
+                        </w:r>
+                        <w:proofErr w:type="gramEnd"/>
+                        <w:r>
+                          <w:rPr>
+                            <w:rFonts w:ascii="Arial" w:eastAsia="Arial" w:hAnsi="Arial" w:cs="Arial"/>
+                            <w:sz w:val="28"/>
+                          </w:rPr>
+                          <w:t>0</w:t>
                         </w:r>
                       </w:p>
                     </w:txbxContent>
                   </v:textbox>
                 </v:rect>
-                <v:rect id="Rectangle 550" style="position:absolute;width:657;height:2818;left:9660;top:4763;" filled="f" stroked="f">
+                <v:rect id="Rectangle 550" o:spid="_x0000_s1035" style="position:absolute;left:9660;top:4763;width:658;height:2819;visibility:visible;mso-wrap-style:square;v-text-anchor:top" o:gfxdata="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" filled="f" stroked="f">
                   <v:textbox inset="0,0,0,0">
                     <w:txbxContent>
                       <w:p>
-                        <w:pPr>
-                          <w:spacing w:before="0" w:after="160" w:line="259" w:lineRule="auto"/>
-                        </w:pPr>
                         <w:r>
                           <w:rPr>
-                            <w:rFonts w:cs="Arial" w:hAnsi="Arial" w:eastAsia="Arial" w:ascii="Arial"/>
+                            <w:rFonts w:ascii="Arial" w:eastAsia="Arial" w:hAnsi="Arial" w:cs="Arial"/>
                             <w:sz w:val="28"/>
                           </w:rPr>
                           <w:t xml:space="preserve"> </w:t>
@@ -4259,56 +4440,84 @@
                     </w:txbxContent>
                   </v:textbox>
                 </v:rect>
-                <v:rect id="Rectangle 551" style="position:absolute;width:5143;height:2818;left:5283;top:6922;" filled="f" stroked="f">
+                <v:rect id="Rectangle 551" o:spid="_x0000_s1036" style="position:absolute;left:5283;top:6922;width:5143;height:2819;visibility:visible;mso-wrap-style:square;v-text-anchor:top" o:gfxdata="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" filled="f" stroked="f">
                   <v:textbox inset="0,0,0,0">
                     <w:txbxContent>
                       <w:p>
-                        <w:pPr>
-                          <w:spacing w:before="0" w:after="160" w:line="259" w:lineRule="auto"/>
-                        </w:pPr>
                         <w:r>
                           <w:rPr>
-                            <w:rFonts w:cs="Arial" w:hAnsi="Arial" w:eastAsia="Arial" w:ascii="Arial"/>
+                            <w:rFonts w:ascii="Arial" w:eastAsia="Arial" w:hAnsi="Arial" w:cs="Arial"/>
                             <w:sz w:val="28"/>
                           </w:rPr>
                           <w:t xml:space="preserve">y_ = </w:t>
+                        </w:r>
+                        <w:r>
+                          <w:rPr>
+                            <w:rFonts w:ascii="Arial" w:eastAsia="Arial" w:hAnsi="Arial" w:cs="Arial"/>
+                            <w:sz w:val="28"/>
+                          </w:rPr>
+                          <w:t>5</w:t>
                         </w:r>
                       </w:p>
                     </w:txbxContent>
                   </v:textbox>
                 </v:rect>
-                <v:shape id="Shape 555" style="position:absolute;width:13939;height:13939;left:16057;top:0;" coordsize="1393992,1393992" path="m1146009,247983c1393992,495966,1393992,898025,1146009,1146009c898026,1393992,495966,1393992,247983,1146009c0,898025,0,495966,247983,247983c495966,0,898026,0,1146009,247983x">
-                  <v:stroke weight="2pt" endcap="flat" joinstyle="miter" miterlimit="4" on="true" color="#000000"/>
-                  <v:fill on="false" color="#000000" opacity="0"/>
+                <v:shape id="Shape 555" o:spid="_x0000_s1037" style="position:absolute;left:16057;width:13940;height:13939;visibility:visible;mso-wrap-style:square;v-text-anchor:top" coordsize="1393992,1393992" o:gfxdata="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" path="m1146009,247983v247983,247983,247983,650042,,898026c898026,1393992,495966,1393992,247983,1146009,,898025,,495966,247983,247983,495966,,898026,,1146009,247983xe" filled="f" strokeweight="2pt">
+                  <v:stroke miterlimit="1" joinstyle="miter"/>
+                  <v:path arrowok="t" textboxrect="0,0,1393992,1393992"/>
                 </v:shape>
-                <v:rect id="Rectangle 557" style="position:absolute;width:5843;height:2818;left:21324;top:4763;" filled="f" stroked="f">
+                <v:rect id="Rectangle 557" o:spid="_x0000_s1038" style="position:absolute;left:21323;top:4762;width:5843;height:5738;visibility:visible;mso-wrap-style:square;v-text-anchor:top" o:gfxdata="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" filled="f" stroked="f">
                   <v:textbox inset="0,0,0,0">
                     <w:txbxContent>
                       <w:p>
-                        <w:pPr>
-                          <w:spacing w:before="0" w:after="160" w:line="259" w:lineRule="auto"/>
-                        </w:pPr>
                         <w:r>
                           <w:rPr>
-                            <w:rFonts w:cs="Arial" w:hAnsi="Arial" w:eastAsia="Arial" w:ascii="Arial"/>
+                            <w:rFonts w:ascii="Arial" w:eastAsia="Arial" w:hAnsi="Arial" w:cs="Arial"/>
                             <w:sz w:val="28"/>
                           </w:rPr>
-                          <w:t xml:space="preserve">x_ =  </w:t>
+                          <w:t>x_ =</w:t>
+                        </w:r>
+                        <w:r>
+                          <w:rPr>
+                            <w:rFonts w:ascii="Arial" w:eastAsia="Arial" w:hAnsi="Arial" w:cs="Arial"/>
+                            <w:sz w:val="28"/>
+                          </w:rPr>
+                          <w:t xml:space="preserve"> </w:t>
+                        </w:r>
+                        <w:proofErr w:type="gramStart"/>
+                        <w:r>
+                          <w:rPr>
+                            <w:rFonts w:ascii="Arial" w:eastAsia="Arial" w:hAnsi="Arial" w:cs="Arial"/>
+                            <w:sz w:val="28"/>
+                          </w:rPr>
+                          <w:t>0,-</w:t>
+                        </w:r>
+                        <w:proofErr w:type="gramEnd"/>
+                        <w:r>
+                          <w:rPr>
+                            <w:rFonts w:ascii="Arial" w:eastAsia="Arial" w:hAnsi="Arial" w:cs="Arial"/>
+                            <w:sz w:val="28"/>
+                          </w:rPr>
+                          <w:t>0</w:t>
+                        </w:r>
+                        <w:r>
+                          <w:rPr>
+                            <w:rFonts w:ascii="Arial" w:eastAsia="Arial" w:hAnsi="Arial" w:cs="Arial"/>
+                            <w:sz w:val="28"/>
+                          </w:rPr>
+                          <w:t xml:space="preserve">  </w:t>
                         </w:r>
                       </w:p>
                     </w:txbxContent>
                   </v:textbox>
                 </v:rect>
-                <v:rect id="Rectangle 558" style="position:absolute;width:657;height:2818;left:25718;top:4763;" filled="f" stroked="f">
+                <v:rect id="Rectangle 558" o:spid="_x0000_s1039" style="position:absolute;left:25718;top:4763;width:657;height:2819;visibility:visible;mso-wrap-style:square;v-text-anchor:top" o:gfxdata="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" filled="f" stroked="f">
                   <v:textbox inset="0,0,0,0">
                     <w:txbxContent>
                       <w:p>
-                        <w:pPr>
-                          <w:spacing w:before="0" w:after="160" w:line="259" w:lineRule="auto"/>
-                        </w:pPr>
                         <w:r>
                           <w:rPr>
-                            <w:rFonts w:cs="Arial" w:hAnsi="Arial" w:eastAsia="Arial" w:ascii="Arial"/>
+                            <w:rFonts w:ascii="Arial" w:eastAsia="Arial" w:hAnsi="Arial" w:cs="Arial"/>
                             <w:sz w:val="28"/>
                           </w:rPr>
                           <w:t xml:space="preserve"> </w:t>
@@ -4317,16 +4526,13 @@
                     </w:txbxContent>
                   </v:textbox>
                 </v:rect>
-                <v:rect id="Rectangle 559" style="position:absolute;width:5143;height:2818;left:21340;top:6922;" filled="f" stroked="f">
+                <v:rect id="Rectangle 559" o:spid="_x0000_s1040" style="position:absolute;left:21340;top:6922;width:5143;height:2819;visibility:visible;mso-wrap-style:square;v-text-anchor:top" o:gfxdata="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" filled="f" stroked="f">
                   <v:textbox inset="0,0,0,0">
                     <w:txbxContent>
                       <w:p>
-                        <w:pPr>
-                          <w:spacing w:before="0" w:after="160" w:line="259" w:lineRule="auto"/>
-                        </w:pPr>
                         <w:r>
                           <w:rPr>
-                            <w:rFonts w:cs="Arial" w:hAnsi="Arial" w:eastAsia="Arial" w:ascii="Arial"/>
+                            <w:rFonts w:ascii="Arial" w:eastAsia="Arial" w:hAnsi="Arial" w:cs="Arial"/>
                             <w:sz w:val="28"/>
                           </w:rPr>
                           <w:t xml:space="preserve">y_ = </w:t>
@@ -4335,38 +4541,48 @@
                     </w:txbxContent>
                   </v:textbox>
                 </v:rect>
-                <v:shape id="Shape 561" style="position:absolute;width:13939;height:13939;left:32114;top:0;" coordsize="1393992,1393992" path="m1146009,247983c1393992,495966,1393992,898025,1146009,1146009c898025,1393992,495966,1393992,247983,1146009c0,898025,0,495966,247983,247983c495966,0,898025,0,1146009,247983x">
-                  <v:stroke weight="2pt" endcap="flat" joinstyle="miter" miterlimit="4" on="true" color="#000000"/>
-                  <v:fill on="false" color="#000000" opacity="0"/>
+                <v:shape id="Shape 561" o:spid="_x0000_s1041" style="position:absolute;left:32114;width:13940;height:13939;visibility:visible;mso-wrap-style:square;v-text-anchor:top" coordsize="1393992,1393992" o:gfxdata="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" path="m1146009,247983v247983,247983,247983,650042,,898026c898025,1393992,495966,1393992,247983,1146009,,898025,,495966,247983,247983,495966,,898025,,1146009,247983xe" filled="f" strokeweight="2pt">
+                  <v:stroke miterlimit="1" joinstyle="miter"/>
+                  <v:path arrowok="t" textboxrect="0,0,1393992,1393992"/>
                 </v:shape>
-                <v:rect id="Rectangle 563" style="position:absolute;width:5843;height:2818;left:37381;top:4763;" filled="f" stroked="f">
+                <v:rect id="Rectangle 563" o:spid="_x0000_s1042" style="position:absolute;left:37381;top:4763;width:5844;height:2819;visibility:visible;mso-wrap-style:square;v-text-anchor:top" o:gfxdata="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" filled="f" stroked="f">
                   <v:textbox inset="0,0,0,0">
                     <w:txbxContent>
                       <w:p>
-                        <w:pPr>
-                          <w:spacing w:before="0" w:after="160" w:line="259" w:lineRule="auto"/>
-                        </w:pPr>
                         <w:r>
                           <w:rPr>
-                            <w:rFonts w:cs="Arial" w:hAnsi="Arial" w:eastAsia="Arial" w:ascii="Arial"/>
+                            <w:rFonts w:ascii="Arial" w:eastAsia="Arial" w:hAnsi="Arial" w:cs="Arial"/>
                             <w:sz w:val="28"/>
                           </w:rPr>
-                          <w:t xml:space="preserve">x_ =  </w:t>
-                        </w:r>
+                          <w:t xml:space="preserve">x_ </w:t>
+                        </w:r>
+                        <w:proofErr w:type="gramStart"/>
+                        <w:r>
+                          <w:rPr>
+                            <w:rFonts w:ascii="Arial" w:eastAsia="Arial" w:hAnsi="Arial" w:cs="Arial"/>
+                            <w:sz w:val="28"/>
+                          </w:rPr>
+                          <w:t xml:space="preserve">=  </w:t>
+                        </w:r>
+                        <w:r>
+                          <w:rPr>
+                            <w:rFonts w:ascii="Arial" w:eastAsia="Arial" w:hAnsi="Arial" w:cs="Arial"/>
+                            <w:sz w:val="28"/>
+                          </w:rPr>
+                          <w:t>5</w:t>
+                        </w:r>
+                        <w:proofErr w:type="gramEnd"/>
                       </w:p>
                     </w:txbxContent>
                   </v:textbox>
                 </v:rect>
-                <v:rect id="Rectangle 564" style="position:absolute;width:657;height:2818;left:41775;top:4763;" filled="f" stroked="f">
+                <v:rect id="Rectangle 564" o:spid="_x0000_s1043" style="position:absolute;left:41775;top:4763;width:657;height:2819;visibility:visible;mso-wrap-style:square;v-text-anchor:top" o:gfxdata="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" filled="f" stroked="f">
                   <v:textbox inset="0,0,0,0">
                     <w:txbxContent>
                       <w:p>
-                        <w:pPr>
-                          <w:spacing w:before="0" w:after="160" w:line="259" w:lineRule="auto"/>
-                        </w:pPr>
                         <w:r>
                           <w:rPr>
-                            <w:rFonts w:cs="Arial" w:hAnsi="Arial" w:eastAsia="Arial" w:ascii="Arial"/>
+                            <w:rFonts w:ascii="Arial" w:eastAsia="Arial" w:hAnsi="Arial" w:cs="Arial"/>
                             <w:sz w:val="28"/>
                           </w:rPr>
                           <w:t xml:space="preserve"> </w:t>
@@ -4375,56 +4591,70 @@
                     </w:txbxContent>
                   </v:textbox>
                 </v:rect>
-                <v:rect id="Rectangle 565" style="position:absolute;width:5143;height:2818;left:37397;top:6922;" filled="f" stroked="f">
+                <v:rect id="Rectangle 565" o:spid="_x0000_s1044" style="position:absolute;left:37397;top:6922;width:5144;height:2819;visibility:visible;mso-wrap-style:square;v-text-anchor:top" o:gfxdata="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" filled="f" stroked="f">
                   <v:textbox inset="0,0,0,0">
                     <w:txbxContent>
                       <w:p>
-                        <w:pPr>
-                          <w:spacing w:before="0" w:after="160" w:line="259" w:lineRule="auto"/>
-                        </w:pPr>
                         <w:r>
                           <w:rPr>
-                            <w:rFonts w:cs="Arial" w:hAnsi="Arial" w:eastAsia="Arial" w:ascii="Arial"/>
+                            <w:rFonts w:ascii="Arial" w:eastAsia="Arial" w:hAnsi="Arial" w:cs="Arial"/>
                             <w:sz w:val="28"/>
                           </w:rPr>
                           <w:t xml:space="preserve">y_ = </w:t>
+                        </w:r>
+                        <w:r>
+                          <w:rPr>
+                            <w:rFonts w:ascii="Arial" w:eastAsia="Arial" w:hAnsi="Arial" w:cs="Arial"/>
+                            <w:sz w:val="28"/>
+                          </w:rPr>
+                          <w:t>0</w:t>
                         </w:r>
                       </w:p>
                     </w:txbxContent>
                   </v:textbox>
                 </v:rect>
-                <v:shape id="Shape 572" style="position:absolute;width:13939;height:13939;left:65405;top:762;" coordsize="1393992,1393992" path="m1146008,247983c1393992,495966,1393992,898025,1146008,1146009c898025,1393992,495966,1393992,247983,1146009c0,898025,0,495966,247983,247983c495966,0,898025,0,1146008,247983x">
-                  <v:stroke weight="2pt" endcap="flat" joinstyle="miter" miterlimit="4" on="true" color="#000000"/>
-                  <v:fill on="false" color="#000000" opacity="0"/>
+                <v:shape id="Shape 572" o:spid="_x0000_s1045" style="position:absolute;left:65405;top:762;width:13939;height:13939;visibility:visible;mso-wrap-style:square;v-text-anchor:top" coordsize="1393992,1393992" o:gfxdata="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" path="m1146008,247983v247984,247983,247984,650042,,898026c898025,1393992,495966,1393992,247983,1146009,,898025,,495966,247983,247983,495966,,898025,,1146008,247983xe" filled="f" strokeweight="2pt">
+                  <v:stroke miterlimit="1" joinstyle="miter"/>
+                  <v:path arrowok="t" textboxrect="0,0,1393992,1393992"/>
                 </v:shape>
-                <v:rect id="Rectangle 574" style="position:absolute;width:5843;height:2818;left:70672;top:5525;" filled="f" stroked="f">
+                <v:rect id="Rectangle 574" o:spid="_x0000_s1046" style="position:absolute;left:70672;top:5525;width:5843;height:2819;visibility:visible;mso-wrap-style:square;v-text-anchor:top" o:gfxdata="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" filled="f" stroked="f">
                   <v:textbox inset="0,0,0,0">
                     <w:txbxContent>
                       <w:p>
-                        <w:pPr>
-                          <w:spacing w:before="0" w:after="160" w:line="259" w:lineRule="auto"/>
-                        </w:pPr>
                         <w:r>
                           <w:rPr>
-                            <w:rFonts w:cs="Arial" w:hAnsi="Arial" w:eastAsia="Arial" w:ascii="Arial"/>
+                            <w:rFonts w:ascii="Arial" w:eastAsia="Arial" w:hAnsi="Arial" w:cs="Arial"/>
                             <w:sz w:val="28"/>
                           </w:rPr>
-                          <w:t xml:space="preserve">x_ =  </w:t>
-                        </w:r>
+                          <w:t xml:space="preserve">x_ </w:t>
+                        </w:r>
+                        <w:proofErr w:type="gramStart"/>
+                        <w:r>
+                          <w:rPr>
+                            <w:rFonts w:ascii="Arial" w:eastAsia="Arial" w:hAnsi="Arial" w:cs="Arial"/>
+                            <w:sz w:val="28"/>
+                          </w:rPr>
+                          <w:t xml:space="preserve">=  </w:t>
+                        </w:r>
+                        <w:r>
+                          <w:rPr>
+                            <w:rFonts w:ascii="Arial" w:eastAsia="Arial" w:hAnsi="Arial" w:cs="Arial"/>
+                            <w:sz w:val="28"/>
+                          </w:rPr>
+                          <w:t>0</w:t>
+                        </w:r>
+                        <w:proofErr w:type="gramEnd"/>
                       </w:p>
                     </w:txbxContent>
                   </v:textbox>
                 </v:rect>
-                <v:rect id="Rectangle 575" style="position:absolute;width:657;height:2818;left:75065;top:5525;" filled="f" stroked="f">
+                <v:rect id="Rectangle 575" o:spid="_x0000_s1047" style="position:absolute;left:75065;top:5525;width:658;height:2819;visibility:visible;mso-wrap-style:square;v-text-anchor:top" o:gfxdata="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" filled="f" stroked="f">
                   <v:textbox inset="0,0,0,0">
                     <w:txbxContent>
                       <w:p>
-                        <w:pPr>
-                          <w:spacing w:before="0" w:after="160" w:line="259" w:lineRule="auto"/>
-                        </w:pPr>
                         <w:r>
                           <w:rPr>
-                            <w:rFonts w:cs="Arial" w:hAnsi="Arial" w:eastAsia="Arial" w:ascii="Arial"/>
+                            <w:rFonts w:ascii="Arial" w:eastAsia="Arial" w:hAnsi="Arial" w:cs="Arial"/>
                             <w:sz w:val="28"/>
                           </w:rPr>
                           <w:t xml:space="preserve"> </w:t>
@@ -4433,56 +4663,70 @@
                     </w:txbxContent>
                   </v:textbox>
                 </v:rect>
-                <v:rect id="Rectangle 576" style="position:absolute;width:5143;height:2818;left:70688;top:7684;" filled="f" stroked="f">
+                <v:rect id="Rectangle 576" o:spid="_x0000_s1048" style="position:absolute;left:70688;top:7684;width:5143;height:2819;visibility:visible;mso-wrap-style:square;v-text-anchor:top" o:gfxdata="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" filled="f" stroked="f">
                   <v:textbox inset="0,0,0,0">
                     <w:txbxContent>
                       <w:p>
-                        <w:pPr>
-                          <w:spacing w:before="0" w:after="160" w:line="259" w:lineRule="auto"/>
-                        </w:pPr>
                         <w:r>
                           <w:rPr>
-                            <w:rFonts w:cs="Arial" w:hAnsi="Arial" w:eastAsia="Arial" w:ascii="Arial"/>
+                            <w:rFonts w:ascii="Arial" w:eastAsia="Arial" w:hAnsi="Arial" w:cs="Arial"/>
                             <w:sz w:val="28"/>
                           </w:rPr>
                           <w:t xml:space="preserve">y_ = </w:t>
+                        </w:r>
+                        <w:r>
+                          <w:rPr>
+                            <w:rFonts w:ascii="Arial" w:eastAsia="Arial" w:hAnsi="Arial" w:cs="Arial"/>
+                            <w:sz w:val="28"/>
+                          </w:rPr>
+                          <w:t>0</w:t>
                         </w:r>
                       </w:p>
                     </w:txbxContent>
                   </v:textbox>
                 </v:rect>
-                <v:shape id="Shape 577" style="position:absolute;width:13939;height:13939;left:81462;top:762;" coordsize="1393992,1393992" path="m1146008,247983c1393992,495966,1393992,898025,1146008,1146009c898025,1393992,495966,1393992,247983,1146009c0,898025,0,495966,247983,247983c495966,0,898025,0,1146008,247983x">
-                  <v:stroke weight="2pt" endcap="flat" joinstyle="miter" miterlimit="4" on="true" color="#000000"/>
-                  <v:fill on="false" color="#000000" opacity="0"/>
+                <v:shape id="Shape 577" o:spid="_x0000_s1049" style="position:absolute;left:81462;top:762;width:13940;height:13939;visibility:visible;mso-wrap-style:square;v-text-anchor:top" coordsize="1393992,1393992" o:gfxdata="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" path="m1146008,247983v247984,247983,247984,650042,,898026c898025,1393992,495966,1393992,247983,1146009,,898025,,495966,247983,247983,495966,,898025,,1146008,247983xe" filled="f" strokeweight="2pt">
+                  <v:stroke miterlimit="1" joinstyle="miter"/>
+                  <v:path arrowok="t" textboxrect="0,0,1393992,1393992"/>
                 </v:shape>
-                <v:rect id="Rectangle 579" style="position:absolute;width:5843;height:2818;left:86729;top:5525;" filled="f" stroked="f">
+                <v:rect id="Rectangle 579" o:spid="_x0000_s1050" style="position:absolute;left:86729;top:5525;width:5843;height:2819;visibility:visible;mso-wrap-style:square;v-text-anchor:top" o:gfxdata="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" filled="f" stroked="f">
                   <v:textbox inset="0,0,0,0">
                     <w:txbxContent>
                       <w:p>
-                        <w:pPr>
-                          <w:spacing w:before="0" w:after="160" w:line="259" w:lineRule="auto"/>
-                        </w:pPr>
                         <w:r>
                           <w:rPr>
-                            <w:rFonts w:cs="Arial" w:hAnsi="Arial" w:eastAsia="Arial" w:ascii="Arial"/>
+                            <w:rFonts w:ascii="Arial" w:eastAsia="Arial" w:hAnsi="Arial" w:cs="Arial"/>
                             <w:sz w:val="28"/>
                           </w:rPr>
-                          <w:t xml:space="preserve">x_ =  </w:t>
-                        </w:r>
+                          <w:t xml:space="preserve">x_ </w:t>
+                        </w:r>
+                        <w:proofErr w:type="gramStart"/>
+                        <w:r>
+                          <w:rPr>
+                            <w:rFonts w:ascii="Arial" w:eastAsia="Arial" w:hAnsi="Arial" w:cs="Arial"/>
+                            <w:sz w:val="28"/>
+                          </w:rPr>
+                          <w:t xml:space="preserve">=  </w:t>
+                        </w:r>
+                        <w:r>
+                          <w:rPr>
+                            <w:rFonts w:ascii="Arial" w:eastAsia="Arial" w:hAnsi="Arial" w:cs="Arial"/>
+                            <w:sz w:val="28"/>
+                          </w:rPr>
+                          <w:t>0</w:t>
+                        </w:r>
+                        <w:proofErr w:type="gramEnd"/>
                       </w:p>
                     </w:txbxContent>
                   </v:textbox>
                 </v:rect>
-                <v:rect id="Rectangle 580" style="position:absolute;width:657;height:2818;left:91123;top:5525;" filled="f" stroked="f">
+                <v:rect id="Rectangle 580" o:spid="_x0000_s1051" style="position:absolute;left:91123;top:5525;width:657;height:2819;visibility:visible;mso-wrap-style:square;v-text-anchor:top" o:gfxdata="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" filled="f" stroked="f">
                   <v:textbox inset="0,0,0,0">
                     <w:txbxContent>
                       <w:p>
-                        <w:pPr>
-                          <w:spacing w:before="0" w:after="160" w:line="259" w:lineRule="auto"/>
-                        </w:pPr>
                         <w:r>
                           <w:rPr>
-                            <w:rFonts w:cs="Arial" w:hAnsi="Arial" w:eastAsia="Arial" w:ascii="Arial"/>
+                            <w:rFonts w:ascii="Arial" w:eastAsia="Arial" w:hAnsi="Arial" w:cs="Arial"/>
                             <w:sz w:val="28"/>
                           </w:rPr>
                           <w:t xml:space="preserve"> </w:t>
@@ -4491,82 +4735,108 @@
                     </w:txbxContent>
                   </v:textbox>
                 </v:rect>
-                <v:rect id="Rectangle 581" style="position:absolute;width:5143;height:2818;left:86745;top:7684;" filled="f" stroked="f">
+                <v:rect id="Rectangle 581" o:spid="_x0000_s1052" style="position:absolute;left:86745;top:7684;width:5143;height:2819;visibility:visible;mso-wrap-style:square;v-text-anchor:top" o:gfxdata="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" filled="f" stroked="f">
                   <v:textbox inset="0,0,0,0">
                     <w:txbxContent>
                       <w:p>
-                        <w:pPr>
-                          <w:spacing w:before="0" w:after="160" w:line="259" w:lineRule="auto"/>
-                        </w:pPr>
                         <w:r>
                           <w:rPr>
-                            <w:rFonts w:cs="Arial" w:hAnsi="Arial" w:eastAsia="Arial" w:ascii="Arial"/>
+                            <w:rFonts w:ascii="Arial" w:eastAsia="Arial" w:hAnsi="Arial" w:cs="Arial"/>
                             <w:sz w:val="28"/>
                           </w:rPr>
                           <w:t xml:space="preserve">y_ = </w:t>
+                        </w:r>
+                        <w:r>
+                          <w:rPr>
+                            <w:rFonts w:ascii="Arial" w:eastAsia="Arial" w:hAnsi="Arial" w:cs="Arial"/>
+                            <w:sz w:val="28"/>
+                          </w:rPr>
+                          <w:t>0</w:t>
                         </w:r>
                       </w:p>
                     </w:txbxContent>
                   </v:textbox>
                 </v:rect>
-                <v:shape id="Shape 583" style="position:absolute;width:13939;height:13939;left:97519;top:762;" coordsize="1393992,1393992" path="m1146008,247983c1393992,495966,1393992,898025,1146008,1146009c898025,1393992,495966,1393992,247983,1146009c0,898025,0,495966,247983,247983c495966,0,898025,0,1146008,247983x">
-                  <v:stroke weight="2pt" endcap="flat" joinstyle="miter" miterlimit="4" on="true" color="#000000"/>
-                  <v:fill on="false" color="#000000" opacity="0"/>
+                <v:shape id="Shape 583" o:spid="_x0000_s1053" style="position:absolute;left:97519;top:762;width:13940;height:13939;visibility:visible;mso-wrap-style:square;v-text-anchor:top" coordsize="1393992,1393992" o:gfxdata="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" path="m1146008,247983v247984,247983,247984,650042,,898026c898025,1393992,495966,1393992,247983,1146009,,898025,,495966,247983,247983,495966,,898025,,1146008,247983xe" filled="f" strokeweight="2pt">
+                  <v:stroke miterlimit="1" joinstyle="miter"/>
+                  <v:path arrowok="t" textboxrect="0,0,1393992,1393992"/>
                 </v:shape>
-                <v:rect id="Rectangle 585" style="position:absolute;width:5843;height:2818;left:102786;top:5525;" filled="f" stroked="f">
+                <v:rect id="Rectangle 585" o:spid="_x0000_s1054" style="position:absolute;left:102786;top:5525;width:5844;height:2819;visibility:visible;mso-wrap-style:square;v-text-anchor:top" o:gfxdata="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" filled="f" stroked="f">
                   <v:textbox inset="0,0,0,0">
                     <w:txbxContent>
                       <w:p>
-                        <w:pPr>
-                          <w:spacing w:before="0" w:after="160" w:line="259" w:lineRule="auto"/>
-                        </w:pPr>
                         <w:r>
                           <w:rPr>
-                            <w:rFonts w:cs="Arial" w:hAnsi="Arial" w:eastAsia="Arial" w:ascii="Arial"/>
+                            <w:rFonts w:ascii="Arial" w:eastAsia="Arial" w:hAnsi="Arial" w:cs="Arial"/>
                             <w:sz w:val="28"/>
                           </w:rPr>
-                          <w:t xml:space="preserve">x_ =  </w:t>
-                        </w:r>
+                          <w:t xml:space="preserve">x_ </w:t>
+                        </w:r>
+                        <w:proofErr w:type="gramStart"/>
+                        <w:r>
+                          <w:rPr>
+                            <w:rFonts w:ascii="Arial" w:eastAsia="Arial" w:hAnsi="Arial" w:cs="Arial"/>
+                            <w:sz w:val="28"/>
+                          </w:rPr>
+                          <w:t xml:space="preserve">=  </w:t>
+                        </w:r>
+                        <w:r>
+                          <w:rPr>
+                            <w:rFonts w:ascii="Arial" w:eastAsia="Arial" w:hAnsi="Arial" w:cs="Arial"/>
+                            <w:sz w:val="28"/>
+                          </w:rPr>
+                          <w:t>0</w:t>
+                        </w:r>
+                        <w:proofErr w:type="gramEnd"/>
                       </w:p>
                     </w:txbxContent>
                   </v:textbox>
                 </v:rect>
-                <v:rect id="Rectangle 586" style="position:absolute;width:657;height:2818;left:107180;top:5525;" filled="f" stroked="f">
+                <v:rect id="Rectangle 586" o:spid="_x0000_s1055" style="position:absolute;left:107180;top:5525;width:657;height:2819;visibility:visible;mso-wrap-style:square;v-text-anchor:top" o:gfxdata="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" filled="f" stroked="f">
                   <v:textbox inset="0,0,0,0">
                     <w:txbxContent>
                       <w:p>
-                        <w:pPr>
-                          <w:spacing w:before="0" w:after="160" w:line="259" w:lineRule="auto"/>
-                        </w:pPr>
                         <w:r>
                           <w:rPr>
-                            <w:rFonts w:cs="Arial" w:hAnsi="Arial" w:eastAsia="Arial" w:ascii="Arial"/>
+                            <w:rFonts w:ascii="Arial" w:eastAsia="Arial" w:hAnsi="Arial" w:cs="Arial"/>
                             <w:sz w:val="28"/>
                           </w:rPr>
                           <w:t xml:space="preserve"> </w:t>
+                        </w:r>
+                        <w:r>
+                          <w:rPr>
+                            <w:rFonts w:ascii="Arial" w:eastAsia="Arial" w:hAnsi="Arial" w:cs="Arial"/>
+                            <w:sz w:val="28"/>
+                          </w:rPr>
+                          <w:t>0</w:t>
                         </w:r>
                       </w:p>
                     </w:txbxContent>
                   </v:textbox>
                 </v:rect>
-                <v:rect id="Rectangle 587" style="position:absolute;width:5143;height:2818;left:102802;top:7684;" filled="f" stroked="f">
+                <v:rect id="Rectangle 587" o:spid="_x0000_s1056" style="position:absolute;left:102802;top:7684;width:5144;height:2819;visibility:visible;mso-wrap-style:square;v-text-anchor:top" o:gfxdata="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" filled="f" stroked="f">
                   <v:textbox inset="0,0,0,0">
                     <w:txbxContent>
                       <w:p>
-                        <w:pPr>
-                          <w:spacing w:before="0" w:after="160" w:line="259" w:lineRule="auto"/>
-                        </w:pPr>
                         <w:r>
                           <w:rPr>
-                            <w:rFonts w:cs="Arial" w:hAnsi="Arial" w:eastAsia="Arial" w:ascii="Arial"/>
+                            <w:rFonts w:ascii="Arial" w:eastAsia="Arial" w:hAnsi="Arial" w:cs="Arial"/>
                             <w:sz w:val="28"/>
                           </w:rPr>
                           <w:t xml:space="preserve">y_ = </w:t>
+                        </w:r>
+                        <w:r>
+                          <w:rPr>
+                            <w:rFonts w:ascii="Arial" w:eastAsia="Arial" w:hAnsi="Arial" w:cs="Arial"/>
+                            <w:sz w:val="28"/>
+                          </w:rPr>
+                          <w:t>0</w:t>
                         </w:r>
                       </w:p>
                     </w:txbxContent>
                   </v:textbox>
                 </v:rect>
+                <w10:anchorlock/>
               </v:group>
             </w:pict>
           </mc:Fallback>
@@ -4578,12 +4848,6 @@
         <w:tblStyle w:val="TableGrid"/>
         <w:tblW w:w="12127" w:type="dxa"/>
         <w:tblInd w:w="654" w:type="dxa"/>
-        <w:tblCellMar>
-          <w:top w:w="0" w:type="dxa"/>
-          <w:left w:w="0" w:type="dxa"/>
-          <w:bottom w:w="0" w:type="dxa"/>
-          <w:right w:w="0" w:type="dxa"/>
-        </w:tblCellMar>
         <w:tblLook w:val="04A0" w:firstRow="1" w:lastRow="0" w:firstColumn="1" w:lastColumn="0" w:noHBand="0" w:noVBand="1"/>
       </w:tblPr>
       <w:tblGrid>
@@ -4734,7 +4998,7 @@
         <mc:AlternateContent>
           <mc:Choice Requires="wpg">
             <w:drawing>
-              <wp:inline distT="0" distB="0" distL="0" distR="0" wp14:anchorId="2FDCA913" wp14:editId="3F4F0A2E">
+              <wp:inline distT="0" distB="0" distL="0" distR="0" wp14:anchorId="2FDCA913" wp14:editId="030F3AF0">
                 <wp:extent cx="11032537" cy="1497454"/>
                 <wp:effectExtent l="0" t="0" r="0" b="0"/>
                 <wp:docPr id="4153" name="Group 4153"/>
@@ -4837,7 +5101,28 @@
                                   <w:rFonts w:ascii="Arial" w:eastAsia="Arial" w:hAnsi="Arial" w:cs="Arial"/>
                                   <w:sz w:val="28"/>
                                 </w:rPr>
-                                <w:t xml:space="preserve">x_ =  </w:t>
+                                <w:t>x_ =</w:t>
+                              </w:r>
+                              <w:r>
+                                <w:rPr>
+                                  <w:rFonts w:ascii="Arial" w:eastAsia="Arial" w:hAnsi="Arial" w:cs="Arial"/>
+                                  <w:sz w:val="28"/>
+                                </w:rPr>
+                                <w:t>5</w:t>
+                              </w:r>
+                              <w:r>
+                                <w:rPr>
+                                  <w:rFonts w:ascii="Arial" w:eastAsia="Arial" w:hAnsi="Arial" w:cs="Arial"/>
+                                  <w:sz w:val="28"/>
+                                </w:rPr>
+                                <w:tab/>
+                              </w:r>
+                              <w:r>
+                                <w:rPr>
+                                  <w:rFonts w:ascii="Arial" w:eastAsia="Arial" w:hAnsi="Arial" w:cs="Arial"/>
+                                  <w:sz w:val="28"/>
+                                </w:rPr>
+                                <w:t xml:space="preserve">  </w:t>
                               </w:r>
                             </w:p>
                           </w:txbxContent>
@@ -4902,6 +5187,13 @@
                                   <w:sz w:val="28"/>
                                 </w:rPr>
                                 <w:t xml:space="preserve">y_ = </w:t>
+                              </w:r>
+                              <w:r>
+                                <w:rPr>
+                                  <w:rFonts w:ascii="Arial" w:eastAsia="Arial" w:hAnsi="Arial" w:cs="Arial"/>
+                                  <w:sz w:val="28"/>
+                                </w:rPr>
+                                <w:t>0</w:t>
                               </w:r>
                             </w:p>
                           </w:txbxContent>
@@ -4996,8 +5288,24 @@
                                   <w:rFonts w:ascii="Arial" w:eastAsia="Arial" w:hAnsi="Arial" w:cs="Arial"/>
                                   <w:sz w:val="28"/>
                                 </w:rPr>
-                                <w:t xml:space="preserve">x_ =  </w:t>
-                              </w:r>
+                                <w:t xml:space="preserve">x_ </w:t>
+                              </w:r>
+                              <w:proofErr w:type="gramStart"/>
+                              <w:r>
+                                <w:rPr>
+                                  <w:rFonts w:ascii="Arial" w:eastAsia="Arial" w:hAnsi="Arial" w:cs="Arial"/>
+                                  <w:sz w:val="28"/>
+                                </w:rPr>
+                                <w:t xml:space="preserve">=  </w:t>
+                              </w:r>
+                              <w:r>
+                                <w:rPr>
+                                  <w:rFonts w:ascii="Arial" w:eastAsia="Arial" w:hAnsi="Arial" w:cs="Arial"/>
+                                  <w:sz w:val="28"/>
+                                </w:rPr>
+                                <w:t>0</w:t>
+                              </w:r>
+                              <w:proofErr w:type="gramEnd"/>
                             </w:p>
                           </w:txbxContent>
                         </wps:txbx>
@@ -5030,6 +5338,20 @@
                                 </w:rPr>
                                 <w:t xml:space="preserve"> </w:t>
                               </w:r>
+                              <w:r>
+                                <w:rPr>
+                                  <w:rFonts w:ascii="Arial" w:eastAsia="Arial" w:hAnsi="Arial" w:cs="Arial"/>
+                                  <w:sz w:val="28"/>
+                                </w:rPr>
+                                <w:t>0</w:t>
+                              </w:r>
+                              <w:r>
+                                <w:rPr>
+                                  <w:rFonts w:ascii="Arial" w:eastAsia="Arial" w:hAnsi="Arial" w:cs="Arial"/>
+                                  <w:sz w:val="28"/>
+                                </w:rPr>
+                                <w:tab/>
+                              </w:r>
                             </w:p>
                           </w:txbxContent>
                         </wps:txbx>
@@ -5061,6 +5383,13 @@
                                   <w:sz w:val="28"/>
                                 </w:rPr>
                                 <w:t xml:space="preserve">y_ = </w:t>
+                              </w:r>
+                              <w:r>
+                                <w:rPr>
+                                  <w:rFonts w:ascii="Arial" w:eastAsia="Arial" w:hAnsi="Arial" w:cs="Arial"/>
+                                  <w:sz w:val="28"/>
+                                </w:rPr>
+                                <w:t>0</w:t>
                               </w:r>
                             </w:p>
                           </w:txbxContent>
@@ -5155,8 +5484,24 @@
                                   <w:rFonts w:ascii="Arial" w:eastAsia="Arial" w:hAnsi="Arial" w:cs="Arial"/>
                                   <w:sz w:val="28"/>
                                 </w:rPr>
-                                <w:t xml:space="preserve">x_ =  </w:t>
-                              </w:r>
+                                <w:t xml:space="preserve">x_ </w:t>
+                              </w:r>
+                              <w:proofErr w:type="gramStart"/>
+                              <w:r>
+                                <w:rPr>
+                                  <w:rFonts w:ascii="Arial" w:eastAsia="Arial" w:hAnsi="Arial" w:cs="Arial"/>
+                                  <w:sz w:val="28"/>
+                                </w:rPr>
+                                <w:t xml:space="preserve">=  </w:t>
+                              </w:r>
+                              <w:r>
+                                <w:rPr>
+                                  <w:rFonts w:ascii="Arial" w:eastAsia="Arial" w:hAnsi="Arial" w:cs="Arial"/>
+                                  <w:sz w:val="28"/>
+                                </w:rPr>
+                                <w:t>0</w:t>
+                              </w:r>
+                              <w:proofErr w:type="gramEnd"/>
                             </w:p>
                           </w:txbxContent>
                         </wps:txbx>
@@ -5220,6 +5565,13 @@
                                   <w:sz w:val="28"/>
                                 </w:rPr>
                                 <w:t xml:space="preserve">y_ = </w:t>
+                              </w:r>
+                              <w:r>
+                                <w:rPr>
+                                  <w:rFonts w:ascii="Arial" w:eastAsia="Arial" w:hAnsi="Arial" w:cs="Arial"/>
+                                  <w:sz w:val="28"/>
+                                </w:rPr>
+                                <w:t>0</w:t>
                               </w:r>
                             </w:p>
                           </w:txbxContent>
@@ -5314,8 +5666,24 @@
                                   <w:rFonts w:ascii="Arial" w:eastAsia="Arial" w:hAnsi="Arial" w:cs="Arial"/>
                                   <w:sz w:val="28"/>
                                 </w:rPr>
-                                <w:t xml:space="preserve">x_ =  </w:t>
-                              </w:r>
+                                <w:t xml:space="preserve">x_ </w:t>
+                              </w:r>
+                              <w:proofErr w:type="gramStart"/>
+                              <w:r>
+                                <w:rPr>
+                                  <w:rFonts w:ascii="Arial" w:eastAsia="Arial" w:hAnsi="Arial" w:cs="Arial"/>
+                                  <w:sz w:val="28"/>
+                                </w:rPr>
+                                <w:t xml:space="preserve">=  </w:t>
+                              </w:r>
+                              <w:r>
+                                <w:rPr>
+                                  <w:rFonts w:ascii="Arial" w:eastAsia="Arial" w:hAnsi="Arial" w:cs="Arial"/>
+                                  <w:sz w:val="28"/>
+                                </w:rPr>
+                                <w:t>0</w:t>
+                              </w:r>
+                              <w:proofErr w:type="gramEnd"/>
                             </w:p>
                           </w:txbxContent>
                         </wps:txbx>
@@ -5348,6 +5716,13 @@
                                 </w:rPr>
                                 <w:t xml:space="preserve"> </w:t>
                               </w:r>
+                              <w:r>
+                                <w:rPr>
+                                  <w:rFonts w:ascii="Arial" w:eastAsia="Arial" w:hAnsi="Arial" w:cs="Arial"/>
+                                  <w:sz w:val="28"/>
+                                </w:rPr>
+                                <w:t>0</w:t>
+                              </w:r>
                             </w:p>
                           </w:txbxContent>
                         </wps:txbx>
@@ -5380,6 +5755,13 @@
                                 </w:rPr>
                                 <w:t xml:space="preserve">y_ = </w:t>
                               </w:r>
+                              <w:r>
+                                <w:rPr>
+                                  <w:rFonts w:ascii="Arial" w:eastAsia="Arial" w:hAnsi="Arial" w:cs="Arial"/>
+                                  <w:sz w:val="28"/>
+                                </w:rPr>
+                                <w:t>0</w:t>
+                              </w:r>
                             </w:p>
                           </w:txbxContent>
                         </wps:txbx>
@@ -5393,41 +5775,56 @@
               </wp:inline>
             </w:drawing>
           </mc:Choice>
-          <mc:Fallback xmlns:a="http://schemas.openxmlformats.org/drawingml/2006/main">
+          <mc:Fallback>
             <w:pict>
-              <v:group id="Group 4153" style="width:868.704pt;height:117.91pt;mso-position-horizontal-relative:char;mso-position-vertical-relative:line" coordsize="110325,14974">
-                <v:shape id="Shape 598" style="position:absolute;width:13939;height:13939;left:0;top:0;" coordsize="1393992,1393992" path="m1146009,247983c1393992,495966,1393992,898026,1146009,1146008c898026,1393992,495966,1393992,247983,1146008c0,898026,0,495966,247983,247983c495966,0,898026,0,1146009,247983x">
-                  <v:stroke weight="2pt" endcap="flat" joinstyle="miter" miterlimit="4" on="true" color="#000000"/>
-                  <v:fill on="false" color="#000000" opacity="0"/>
+              <v:group w14:anchorId="2FDCA913" id="Group 4153" o:spid="_x0000_s1057" style="width:868.7pt;height:117.9pt;mso-position-horizontal-relative:char;mso-position-vertical-relative:line" coordsize="110325,14974" o:gfxdata="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">
+                <v:shape id="Shape 598" o:spid="_x0000_s1058" style="position:absolute;width:13939;height:13939;visibility:visible;mso-wrap-style:square;v-text-anchor:top" coordsize="1393992,1393992" o:gfxdata="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" path="m1146009,247983v247983,247983,247983,650043,,898025c898026,1393992,495966,1393992,247983,1146008,,898026,,495966,247983,247983,495966,,898026,,1146009,247983xe" filled="f" strokeweight="2pt">
+                  <v:stroke miterlimit="1" joinstyle="miter"/>
+                  <v:path arrowok="t" textboxrect="0,0,1393992,1393992"/>
                 </v:shape>
-                <v:rect id="Rectangle 600" style="position:absolute;width:5843;height:2818;left:5267;top:4763;" filled="f" stroked="f">
+                <v:rect id="Rectangle 600" o:spid="_x0000_s1059" style="position:absolute;left:5267;top:4763;width:5843;height:2819;visibility:visible;mso-wrap-style:square;v-text-anchor:top" o:gfxdata="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" filled="f" stroked="f">
                   <v:textbox inset="0,0,0,0">
                     <w:txbxContent>
                       <w:p>
-                        <w:pPr>
-                          <w:spacing w:before="0" w:after="160" w:line="259" w:lineRule="auto"/>
-                        </w:pPr>
                         <w:r>
                           <w:rPr>
-                            <w:rFonts w:cs="Arial" w:hAnsi="Arial" w:eastAsia="Arial" w:ascii="Arial"/>
+                            <w:rFonts w:ascii="Arial" w:eastAsia="Arial" w:hAnsi="Arial" w:cs="Arial"/>
                             <w:sz w:val="28"/>
                           </w:rPr>
-                          <w:t xml:space="preserve">x_ =  </w:t>
+                          <w:t>x_ =</w:t>
+                        </w:r>
+                        <w:r>
+                          <w:rPr>
+                            <w:rFonts w:ascii="Arial" w:eastAsia="Arial" w:hAnsi="Arial" w:cs="Arial"/>
+                            <w:sz w:val="28"/>
+                          </w:rPr>
+                          <w:t>5</w:t>
+                        </w:r>
+                        <w:r>
+                          <w:rPr>
+                            <w:rFonts w:ascii="Arial" w:eastAsia="Arial" w:hAnsi="Arial" w:cs="Arial"/>
+                            <w:sz w:val="28"/>
+                          </w:rPr>
+                          <w:tab/>
+                        </w:r>
+                        <w:r>
+                          <w:rPr>
+                            <w:rFonts w:ascii="Arial" w:eastAsia="Arial" w:hAnsi="Arial" w:cs="Arial"/>
+                            <w:sz w:val="28"/>
+                          </w:rPr>
+                          <w:t xml:space="preserve">  </w:t>
                         </w:r>
                       </w:p>
                     </w:txbxContent>
                   </v:textbox>
                 </v:rect>
-                <v:rect id="Rectangle 601" style="position:absolute;width:657;height:2818;left:9660;top:4763;" filled="f" stroked="f">
+                <v:rect id="Rectangle 601" o:spid="_x0000_s1060" style="position:absolute;left:9660;top:4763;width:658;height:2819;visibility:visible;mso-wrap-style:square;v-text-anchor:top" o:gfxdata="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" filled="f" stroked="f">
                   <v:textbox inset="0,0,0,0">
                     <w:txbxContent>
                       <w:p>
-                        <w:pPr>
-                          <w:spacing w:before="0" w:after="160" w:line="259" w:lineRule="auto"/>
-                        </w:pPr>
                         <w:r>
                           <w:rPr>
-                            <w:rFonts w:cs="Arial" w:hAnsi="Arial" w:eastAsia="Arial" w:ascii="Arial"/>
+                            <w:rFonts w:ascii="Arial" w:eastAsia="Arial" w:hAnsi="Arial" w:cs="Arial"/>
                             <w:sz w:val="28"/>
                           </w:rPr>
                           <w:t xml:space="preserve"> </w:t>
@@ -5436,114 +5833,156 @@
                     </w:txbxContent>
                   </v:textbox>
                 </v:rect>
-                <v:rect id="Rectangle 602" style="position:absolute;width:5143;height:2818;left:5283;top:6922;" filled="f" stroked="f">
+                <v:rect id="Rectangle 602" o:spid="_x0000_s1061" style="position:absolute;left:5283;top:6922;width:5143;height:2819;visibility:visible;mso-wrap-style:square;v-text-anchor:top" o:gfxdata="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" filled="f" stroked="f">
                   <v:textbox inset="0,0,0,0">
                     <w:txbxContent>
                       <w:p>
-                        <w:pPr>
-                          <w:spacing w:before="0" w:after="160" w:line="259" w:lineRule="auto"/>
-                        </w:pPr>
                         <w:r>
                           <w:rPr>
-                            <w:rFonts w:cs="Arial" w:hAnsi="Arial" w:eastAsia="Arial" w:ascii="Arial"/>
+                            <w:rFonts w:ascii="Arial" w:eastAsia="Arial" w:hAnsi="Arial" w:cs="Arial"/>
                             <w:sz w:val="28"/>
                           </w:rPr>
                           <w:t xml:space="preserve">y_ = </w:t>
+                        </w:r>
+                        <w:r>
+                          <w:rPr>
+                            <w:rFonts w:ascii="Arial" w:eastAsia="Arial" w:hAnsi="Arial" w:cs="Arial"/>
+                            <w:sz w:val="28"/>
+                          </w:rPr>
+                          <w:t>0</w:t>
                         </w:r>
                       </w:p>
                     </w:txbxContent>
                   </v:textbox>
                 </v:rect>
-                <v:shape id="Shape 604" style="position:absolute;width:13939;height:13939;left:28068;top:0;" coordsize="1393992,1393992" path="m1146009,247983c1393992,495966,1393992,898026,1146009,1146008c898025,1393992,495966,1393992,247983,1146008c0,898026,0,495966,247983,247983c495966,0,898025,0,1146009,247983x">
-                  <v:stroke weight="2pt" endcap="flat" joinstyle="miter" miterlimit="4" on="true" color="#000000"/>
-                  <v:fill on="false" color="#000000" opacity="0"/>
+                <v:shape id="Shape 604" o:spid="_x0000_s1062" style="position:absolute;left:28068;width:13939;height:13939;visibility:visible;mso-wrap-style:square;v-text-anchor:top" coordsize="1393992,1393992" o:gfxdata="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" path="m1146009,247983v247983,247983,247983,650043,,898025c898025,1393992,495966,1393992,247983,1146008,,898026,,495966,247983,247983,495966,,898025,,1146009,247983xe" filled="f" strokeweight="2pt">
+                  <v:stroke miterlimit="1" joinstyle="miter"/>
+                  <v:path arrowok="t" textboxrect="0,0,1393992,1393992"/>
                 </v:shape>
-                <v:rect id="Rectangle 606" style="position:absolute;width:5843;height:2818;left:33335;top:4763;" filled="f" stroked="f">
+                <v:rect id="Rectangle 606" o:spid="_x0000_s1063" style="position:absolute;left:33335;top:4763;width:5843;height:2819;visibility:visible;mso-wrap-style:square;v-text-anchor:top" o:gfxdata="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" filled="f" stroked="f">
                   <v:textbox inset="0,0,0,0">
                     <w:txbxContent>
                       <w:p>
-                        <w:pPr>
-                          <w:spacing w:before="0" w:after="160" w:line="259" w:lineRule="auto"/>
-                        </w:pPr>
                         <w:r>
                           <w:rPr>
-                            <w:rFonts w:cs="Arial" w:hAnsi="Arial" w:eastAsia="Arial" w:ascii="Arial"/>
+                            <w:rFonts w:ascii="Arial" w:eastAsia="Arial" w:hAnsi="Arial" w:cs="Arial"/>
                             <w:sz w:val="28"/>
                           </w:rPr>
-                          <w:t xml:space="preserve">x_ =  </w:t>
-                        </w:r>
+                          <w:t xml:space="preserve">x_ </w:t>
+                        </w:r>
+                        <w:proofErr w:type="gramStart"/>
+                        <w:r>
+                          <w:rPr>
+                            <w:rFonts w:ascii="Arial" w:eastAsia="Arial" w:hAnsi="Arial" w:cs="Arial"/>
+                            <w:sz w:val="28"/>
+                          </w:rPr>
+                          <w:t xml:space="preserve">=  </w:t>
+                        </w:r>
+                        <w:r>
+                          <w:rPr>
+                            <w:rFonts w:ascii="Arial" w:eastAsia="Arial" w:hAnsi="Arial" w:cs="Arial"/>
+                            <w:sz w:val="28"/>
+                          </w:rPr>
+                          <w:t>0</w:t>
+                        </w:r>
+                        <w:proofErr w:type="gramEnd"/>
                       </w:p>
                     </w:txbxContent>
                   </v:textbox>
                 </v:rect>
-                <v:rect id="Rectangle 607" style="position:absolute;width:657;height:2818;left:37729;top:4763;" filled="f" stroked="f">
+                <v:rect id="Rectangle 607" o:spid="_x0000_s1064" style="position:absolute;left:37729;top:4763;width:657;height:2819;visibility:visible;mso-wrap-style:square;v-text-anchor:top" o:gfxdata="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" filled="f" stroked="f">
                   <v:textbox inset="0,0,0,0">
                     <w:txbxContent>
                       <w:p>
-                        <w:pPr>
-                          <w:spacing w:before="0" w:after="160" w:line="259" w:lineRule="auto"/>
-                        </w:pPr>
                         <w:r>
                           <w:rPr>
-                            <w:rFonts w:cs="Arial" w:hAnsi="Arial" w:eastAsia="Arial" w:ascii="Arial"/>
+                            <w:rFonts w:ascii="Arial" w:eastAsia="Arial" w:hAnsi="Arial" w:cs="Arial"/>
                             <w:sz w:val="28"/>
                           </w:rPr>
                           <w:t xml:space="preserve"> </w:t>
+                        </w:r>
+                        <w:r>
+                          <w:rPr>
+                            <w:rFonts w:ascii="Arial" w:eastAsia="Arial" w:hAnsi="Arial" w:cs="Arial"/>
+                            <w:sz w:val="28"/>
+                          </w:rPr>
+                          <w:t>0</w:t>
+                        </w:r>
+                        <w:r>
+                          <w:rPr>
+                            <w:rFonts w:ascii="Arial" w:eastAsia="Arial" w:hAnsi="Arial" w:cs="Arial"/>
+                            <w:sz w:val="28"/>
+                          </w:rPr>
+                          <w:tab/>
                         </w:r>
                       </w:p>
                     </w:txbxContent>
                   </v:textbox>
                 </v:rect>
-                <v:rect id="Rectangle 608" style="position:absolute;width:5143;height:2818;left:33351;top:6922;" filled="f" stroked="f">
+                <v:rect id="Rectangle 608" o:spid="_x0000_s1065" style="position:absolute;left:33351;top:6922;width:5143;height:2819;visibility:visible;mso-wrap-style:square;v-text-anchor:top" o:gfxdata="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" filled="f" stroked="f">
                   <v:textbox inset="0,0,0,0">
                     <w:txbxContent>
                       <w:p>
-                        <w:pPr>
-                          <w:spacing w:before="0" w:after="160" w:line="259" w:lineRule="auto"/>
-                        </w:pPr>
                         <w:r>
                           <w:rPr>
-                            <w:rFonts w:cs="Arial" w:hAnsi="Arial" w:eastAsia="Arial" w:ascii="Arial"/>
+                            <w:rFonts w:ascii="Arial" w:eastAsia="Arial" w:hAnsi="Arial" w:cs="Arial"/>
                             <w:sz w:val="28"/>
                           </w:rPr>
                           <w:t xml:space="preserve">y_ = </w:t>
+                        </w:r>
+                        <w:r>
+                          <w:rPr>
+                            <w:rFonts w:ascii="Arial" w:eastAsia="Arial" w:hAnsi="Arial" w:cs="Arial"/>
+                            <w:sz w:val="28"/>
+                          </w:rPr>
+                          <w:t>0</w:t>
                         </w:r>
                       </w:p>
                     </w:txbxContent>
                   </v:textbox>
                 </v:rect>
-                <v:shape id="Shape 613" style="position:absolute;width:13939;height:13939;left:80328;top:1034;" coordsize="1393992,1393992" path="m1146008,247983c1393992,495966,1393992,898026,1146008,1146008c898025,1393992,495966,1393992,247983,1146008c0,898026,0,495966,247983,247983c495966,0,898025,0,1146008,247983x">
-                  <v:stroke weight="2pt" endcap="flat" joinstyle="miter" miterlimit="4" on="true" color="#000000"/>
-                  <v:fill on="false" color="#000000" opacity="0"/>
+                <v:shape id="Shape 613" o:spid="_x0000_s1066" style="position:absolute;left:80328;top:1034;width:13940;height:13940;visibility:visible;mso-wrap-style:square;v-text-anchor:top" coordsize="1393992,1393992" o:gfxdata="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" path="m1146008,247983v247984,247983,247984,650043,,898025c898025,1393992,495966,1393992,247983,1146008,,898026,,495966,247983,247983,495966,,898025,,1146008,247983xe" filled="f" strokeweight="2pt">
+                  <v:stroke miterlimit="1" joinstyle="miter"/>
+                  <v:path arrowok="t" textboxrect="0,0,1393992,1393992"/>
                 </v:shape>
-                <v:rect id="Rectangle 615" style="position:absolute;width:5843;height:2818;left:85595;top:5797;" filled="f" stroked="f">
+                <v:rect id="Rectangle 615" o:spid="_x0000_s1067" style="position:absolute;left:85595;top:5797;width:5844;height:2819;visibility:visible;mso-wrap-style:square;v-text-anchor:top" o:gfxdata="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" filled="f" stroked="f">
                   <v:textbox inset="0,0,0,0">
                     <w:txbxContent>
                       <w:p>
-                        <w:pPr>
-                          <w:spacing w:before="0" w:after="160" w:line="259" w:lineRule="auto"/>
-                        </w:pPr>
                         <w:r>
                           <w:rPr>
-                            <w:rFonts w:cs="Arial" w:hAnsi="Arial" w:eastAsia="Arial" w:ascii="Arial"/>
+                            <w:rFonts w:ascii="Arial" w:eastAsia="Arial" w:hAnsi="Arial" w:cs="Arial"/>
                             <w:sz w:val="28"/>
                           </w:rPr>
-                          <w:t xml:space="preserve">x_ =  </w:t>
-                        </w:r>
+                          <w:t xml:space="preserve">x_ </w:t>
+                        </w:r>
+                        <w:proofErr w:type="gramStart"/>
+                        <w:r>
+                          <w:rPr>
+                            <w:rFonts w:ascii="Arial" w:eastAsia="Arial" w:hAnsi="Arial" w:cs="Arial"/>
+                            <w:sz w:val="28"/>
+                          </w:rPr>
+                          <w:t xml:space="preserve">=  </w:t>
+                        </w:r>
+                        <w:r>
+                          <w:rPr>
+                            <w:rFonts w:ascii="Arial" w:eastAsia="Arial" w:hAnsi="Arial" w:cs="Arial"/>
+                            <w:sz w:val="28"/>
+                          </w:rPr>
+                          <w:t>0</w:t>
+                        </w:r>
+                        <w:proofErr w:type="gramEnd"/>
                       </w:p>
                     </w:txbxContent>
                   </v:textbox>
                 </v:rect>
-                <v:rect id="Rectangle 616" style="position:absolute;width:657;height:2818;left:89989;top:5797;" filled="f" stroked="f">
+                <v:rect id="Rectangle 616" o:spid="_x0000_s1068" style="position:absolute;left:89989;top:5797;width:657;height:2819;visibility:visible;mso-wrap-style:square;v-text-anchor:top" o:gfxdata="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" filled="f" stroked="f">
                   <v:textbox inset="0,0,0,0">
                     <w:txbxContent>
                       <w:p>
-                        <w:pPr>
-                          <w:spacing w:before="0" w:after="160" w:line="259" w:lineRule="auto"/>
-                        </w:pPr>
                         <w:r>
                           <w:rPr>
-                            <w:rFonts w:cs="Arial" w:hAnsi="Arial" w:eastAsia="Arial" w:ascii="Arial"/>
+                            <w:rFonts w:ascii="Arial" w:eastAsia="Arial" w:hAnsi="Arial" w:cs="Arial"/>
                             <w:sz w:val="28"/>
                           </w:rPr>
                           <w:t xml:space="preserve"> </w:t>
@@ -5552,82 +5991,108 @@
                     </w:txbxContent>
                   </v:textbox>
                 </v:rect>
-                <v:rect id="Rectangle 617" style="position:absolute;width:5143;height:2818;left:85611;top:7956;" filled="f" stroked="f">
+                <v:rect id="Rectangle 617" o:spid="_x0000_s1069" style="position:absolute;left:85611;top:7956;width:5144;height:2819;visibility:visible;mso-wrap-style:square;v-text-anchor:top" o:gfxdata="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" filled="f" stroked="f">
                   <v:textbox inset="0,0,0,0">
                     <w:txbxContent>
                       <w:p>
-                        <w:pPr>
-                          <w:spacing w:before="0" w:after="160" w:line="259" w:lineRule="auto"/>
-                        </w:pPr>
                         <w:r>
                           <w:rPr>
-                            <w:rFonts w:cs="Arial" w:hAnsi="Arial" w:eastAsia="Arial" w:ascii="Arial"/>
+                            <w:rFonts w:ascii="Arial" w:eastAsia="Arial" w:hAnsi="Arial" w:cs="Arial"/>
                             <w:sz w:val="28"/>
                           </w:rPr>
                           <w:t xml:space="preserve">y_ = </w:t>
+                        </w:r>
+                        <w:r>
+                          <w:rPr>
+                            <w:rFonts w:ascii="Arial" w:eastAsia="Arial" w:hAnsi="Arial" w:cs="Arial"/>
+                            <w:sz w:val="28"/>
+                          </w:rPr>
+                          <w:t>0</w:t>
                         </w:r>
                       </w:p>
                     </w:txbxContent>
                   </v:textbox>
                 </v:rect>
-                <v:shape id="Shape 619" style="position:absolute;width:13939;height:13939;left:96385;top:1034;" coordsize="1393992,1393992" path="m1146008,247983c1393992,495966,1393992,898026,1146008,1146008c898025,1393992,495966,1393992,247983,1146008c0,898026,0,495966,247983,247983c495966,0,898025,0,1146008,247983x">
-                  <v:stroke weight="2pt" endcap="flat" joinstyle="miter" miterlimit="4" on="true" color="#000000"/>
-                  <v:fill on="false" color="#000000" opacity="0"/>
+                <v:shape id="Shape 619" o:spid="_x0000_s1070" style="position:absolute;left:96385;top:1034;width:13940;height:13940;visibility:visible;mso-wrap-style:square;v-text-anchor:top" coordsize="1393992,1393992" o:gfxdata="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" path="m1146008,247983v247984,247983,247984,650043,,898025c898025,1393992,495966,1393992,247983,1146008,,898026,,495966,247983,247983,495966,,898025,,1146008,247983xe" filled="f" strokeweight="2pt">
+                  <v:stroke miterlimit="1" joinstyle="miter"/>
+                  <v:path arrowok="t" textboxrect="0,0,1393992,1393992"/>
                 </v:shape>
-                <v:rect id="Rectangle 621" style="position:absolute;width:5843;height:2818;left:101652;top:5797;" filled="f" stroked="f">
+                <v:rect id="Rectangle 621" o:spid="_x0000_s1071" style="position:absolute;left:101652;top:5797;width:5844;height:2819;visibility:visible;mso-wrap-style:square;v-text-anchor:top" o:gfxdata="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" filled="f" stroked="f">
                   <v:textbox inset="0,0,0,0">
                     <w:txbxContent>
                       <w:p>
-                        <w:pPr>
-                          <w:spacing w:before="0" w:after="160" w:line="259" w:lineRule="auto"/>
-                        </w:pPr>
                         <w:r>
                           <w:rPr>
-                            <w:rFonts w:cs="Arial" w:hAnsi="Arial" w:eastAsia="Arial" w:ascii="Arial"/>
+                            <w:rFonts w:ascii="Arial" w:eastAsia="Arial" w:hAnsi="Arial" w:cs="Arial"/>
                             <w:sz w:val="28"/>
                           </w:rPr>
-                          <w:t xml:space="preserve">x_ =  </w:t>
-                        </w:r>
+                          <w:t xml:space="preserve">x_ </w:t>
+                        </w:r>
+                        <w:proofErr w:type="gramStart"/>
+                        <w:r>
+                          <w:rPr>
+                            <w:rFonts w:ascii="Arial" w:eastAsia="Arial" w:hAnsi="Arial" w:cs="Arial"/>
+                            <w:sz w:val="28"/>
+                          </w:rPr>
+                          <w:t xml:space="preserve">=  </w:t>
+                        </w:r>
+                        <w:r>
+                          <w:rPr>
+                            <w:rFonts w:ascii="Arial" w:eastAsia="Arial" w:hAnsi="Arial" w:cs="Arial"/>
+                            <w:sz w:val="28"/>
+                          </w:rPr>
+                          <w:t>0</w:t>
+                        </w:r>
+                        <w:proofErr w:type="gramEnd"/>
                       </w:p>
                     </w:txbxContent>
                   </v:textbox>
                 </v:rect>
-                <v:rect id="Rectangle 622" style="position:absolute;width:657;height:2818;left:106046;top:5797;" filled="f" stroked="f">
+                <v:rect id="Rectangle 622" o:spid="_x0000_s1072" style="position:absolute;left:106046;top:5797;width:657;height:2819;visibility:visible;mso-wrap-style:square;v-text-anchor:top" o:gfxdata="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" filled="f" stroked="f">
                   <v:textbox inset="0,0,0,0">
                     <w:txbxContent>
                       <w:p>
-                        <w:pPr>
-                          <w:spacing w:before="0" w:after="160" w:line="259" w:lineRule="auto"/>
-                        </w:pPr>
                         <w:r>
                           <w:rPr>
-                            <w:rFonts w:cs="Arial" w:hAnsi="Arial" w:eastAsia="Arial" w:ascii="Arial"/>
+                            <w:rFonts w:ascii="Arial" w:eastAsia="Arial" w:hAnsi="Arial" w:cs="Arial"/>
                             <w:sz w:val="28"/>
                           </w:rPr>
                           <w:t xml:space="preserve"> </w:t>
+                        </w:r>
+                        <w:r>
+                          <w:rPr>
+                            <w:rFonts w:ascii="Arial" w:eastAsia="Arial" w:hAnsi="Arial" w:cs="Arial"/>
+                            <w:sz w:val="28"/>
+                          </w:rPr>
+                          <w:t>0</w:t>
                         </w:r>
                       </w:p>
                     </w:txbxContent>
                   </v:textbox>
                 </v:rect>
-                <v:rect id="Rectangle 623" style="position:absolute;width:5143;height:2818;left:101668;top:7956;" filled="f" stroked="f">
+                <v:rect id="Rectangle 623" o:spid="_x0000_s1073" style="position:absolute;left:101668;top:7956;width:5144;height:2819;visibility:visible;mso-wrap-style:square;v-text-anchor:top" o:gfxdata="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" filled="f" stroked="f">
                   <v:textbox inset="0,0,0,0">
                     <w:txbxContent>
                       <w:p>
-                        <w:pPr>
-                          <w:spacing w:before="0" w:after="160" w:line="259" w:lineRule="auto"/>
-                        </w:pPr>
                         <w:r>
                           <w:rPr>
-                            <w:rFonts w:cs="Arial" w:hAnsi="Arial" w:eastAsia="Arial" w:ascii="Arial"/>
+                            <w:rFonts w:ascii="Arial" w:eastAsia="Arial" w:hAnsi="Arial" w:cs="Arial"/>
                             <w:sz w:val="28"/>
                           </w:rPr>
                           <w:t xml:space="preserve">y_ = </w:t>
+                        </w:r>
+                        <w:r>
+                          <w:rPr>
+                            <w:rFonts w:ascii="Arial" w:eastAsia="Arial" w:hAnsi="Arial" w:cs="Arial"/>
+                            <w:sz w:val="28"/>
+                          </w:rPr>
+                          <w:t>0</w:t>
                         </w:r>
                       </w:p>
                     </w:txbxContent>
                   </v:textbox>
                 </v:rect>
+                <w10:anchorlock/>
               </v:group>
             </w:pict>
           </mc:Fallback>

</xml_diff>